<commit_message>
merge design principle and modifies some language errors. Add an overall document
</commit_message>
<xml_diff>
--- a/01-style/Design Style.docx
+++ b/01-style/Design Style.docx
@@ -2310,16 +2310,7 @@
           <w:rFonts w:hint="eastAsia"/>
           <w:lang w:val="en-US" w:eastAsia="zh-CN"/>
         </w:rPr>
-        <w:t xml:space="preserve"> 游戏视频</w:t>
-      </w:r>
-      <w:bookmarkStart w:id="0" w:name="_GoBack"/>
-      <w:bookmarkEnd w:id="0"/>
-      <w:r>
-        <w:rPr>
-          <w:rFonts w:hint="eastAsia"/>
-          <w:lang w:val="en-US" w:eastAsia="zh-CN"/>
-        </w:rPr>
-        <w:t>服务器</w:t>
+        <w:t xml:space="preserve"> 游戏视频服务器</w:t>
       </w:r>
     </w:p>
     <w:p>
@@ -2439,20 +2430,55 @@
       </w:r>
     </w:p>
     <w:p>
-      <w:r>
-        <w:rPr>
-          <w:rFonts w:hint="eastAsia"/>
-        </w:rPr>
-        <w:t>客户端作为view和controller层，边缘服务器作为model层</w:t>
-      </w:r>
-    </w:p>
-    <w:p>
-      <w:pPr>
-        <w:rPr>
-          <w:b/>
-          <w:bCs/>
-        </w:rPr>
-      </w:pPr>
+      <w:pPr>
+        <w:rPr>
+          <w:rFonts w:hint="eastAsia" w:eastAsiaTheme="minorEastAsia"/>
+          <w:lang w:val="en-US" w:eastAsia="zh-CN"/>
+        </w:rPr>
+      </w:pPr>
+      <w:r>
+        <w:rPr>
+          <w:rFonts w:hint="eastAsia"/>
+        </w:rPr>
+        <w:t>客户端作为view层，边缘服务器作为controller层</w:t>
+      </w:r>
+      <w:r>
+        <w:rPr>
+          <w:rFonts w:hint="eastAsia"/>
+          <w:lang w:eastAsia="zh-CN"/>
+        </w:rPr>
+        <w:t>，</w:t>
+      </w:r>
+      <w:r>
+        <w:rPr>
+          <w:rFonts w:hint="eastAsia"/>
+          <w:lang w:val="en-US" w:eastAsia="zh-CN"/>
+        </w:rPr>
+        <w:t>游戏视频服务器作为</w:t>
+      </w:r>
+      <w:r>
+        <w:rPr>
+          <w:rFonts w:hint="eastAsia"/>
+        </w:rPr>
+        <w:t>model</w:t>
+      </w:r>
+      <w:r>
+        <w:rPr>
+          <w:rFonts w:hint="eastAsia"/>
+          <w:lang w:val="en-US" w:eastAsia="zh-CN"/>
+        </w:rPr>
+        <w:t>层。</w:t>
+      </w:r>
+    </w:p>
+    <w:p>
+      <w:pPr>
+        <w:rPr>
+          <w:b/>
+          <w:bCs/>
+        </w:rPr>
+      </w:pPr>
+      <w:bookmarkStart w:id="0" w:name="_GoBack"/>
+      <w:bookmarkEnd w:id="0"/>
     </w:p>
     <w:p>
       <w:pPr>

</xml_diff>